<commit_message>
add week 7 assignment 8 docs
</commit_message>
<xml_diff>
--- a/docs/WeekSeven/Kyle_Stevens.docx
+++ b/docs/WeekSeven/Kyle_Stevens.docx
@@ -15,14 +15,7 @@
           <w:sz w:val="40"/>
           <w:u w:val="single"/>
         </w:rPr>
-        <w:t xml:space="preserve">CSIS 212-B04: Assignment </w:t>
-      </w:r>
-      <w:r>
-        <w:rPr>
-          <w:sz w:val="40"/>
-          <w:u w:val="single"/>
-        </w:rPr>
-        <w:t>8</w:t>
+        <w:t>CSIS 212-B04: Assignment 8</w:t>
       </w:r>
     </w:p>
     <w:p>
@@ -1562,115 +1555,13 @@
                 <w:sz w:val="24"/>
                 <w:szCs w:val="24"/>
               </w:rPr>
-              <w:t xml:space="preserve"> is a direct superclass of Undergraduate Student and Graduate Student. It might contain the common methods </w:t>
-            </w:r>
-            <w:proofErr w:type="spellStart"/>
-            <w:proofErr w:type="gramStart"/>
-            <w:r>
-              <w:rPr>
-                <w:sz w:val="24"/>
-                <w:szCs w:val="24"/>
-              </w:rPr>
-              <w:t>gpa</w:t>
-            </w:r>
-            <w:proofErr w:type="spellEnd"/>
-            <w:r>
-              <w:rPr>
-                <w:sz w:val="24"/>
-                <w:szCs w:val="24"/>
-              </w:rPr>
-              <w:t>(</w:t>
-            </w:r>
-            <w:proofErr w:type="gramEnd"/>
-            <w:r>
-              <w:rPr>
-                <w:sz w:val="24"/>
-                <w:szCs w:val="24"/>
-              </w:rPr>
-              <w:t xml:space="preserve">), </w:t>
-            </w:r>
-            <w:proofErr w:type="spellStart"/>
-            <w:r>
-              <w:rPr>
-                <w:sz w:val="24"/>
-                <w:szCs w:val="24"/>
-              </w:rPr>
-              <w:t>firstName</w:t>
-            </w:r>
-            <w:proofErr w:type="spellEnd"/>
-            <w:r>
-              <w:rPr>
-                <w:sz w:val="24"/>
-                <w:szCs w:val="24"/>
-              </w:rPr>
-              <w:t xml:space="preserve">(), </w:t>
-            </w:r>
-            <w:proofErr w:type="spellStart"/>
-            <w:r>
-              <w:rPr>
-                <w:sz w:val="24"/>
-                <w:szCs w:val="24"/>
-              </w:rPr>
-              <w:t>lastName</w:t>
-            </w:r>
-            <w:proofErr w:type="spellEnd"/>
-            <w:r>
-              <w:rPr>
-                <w:sz w:val="24"/>
-                <w:szCs w:val="24"/>
-              </w:rPr>
-              <w:t xml:space="preserve">(), </w:t>
-            </w:r>
-            <w:proofErr w:type="spellStart"/>
-            <w:r>
-              <w:rPr>
-                <w:sz w:val="24"/>
-                <w:szCs w:val="24"/>
-              </w:rPr>
-              <w:t>degreeField</w:t>
-            </w:r>
-            <w:proofErr w:type="spellEnd"/>
-            <w:r>
-              <w:rPr>
-                <w:sz w:val="24"/>
-                <w:szCs w:val="24"/>
-              </w:rPr>
-              <w:t xml:space="preserve">(), </w:t>
-            </w:r>
-            <w:proofErr w:type="spellStart"/>
-            <w:r>
-              <w:rPr>
-                <w:sz w:val="24"/>
-                <w:szCs w:val="24"/>
-              </w:rPr>
-              <w:t>fafsa</w:t>
-            </w:r>
-            <w:proofErr w:type="spellEnd"/>
-            <w:r>
-              <w:rPr>
-                <w:sz w:val="24"/>
-                <w:szCs w:val="24"/>
-              </w:rPr>
-              <w:t>(). All these superclass methods will be inherited and implemented by the subclasses of Student. This is referred to as an “is-a” relationship, where the subclass “is-a” subset of the superclass.</w:t>
+              <w:t xml:space="preserve"> is a direct superclass of Undergraduate Student and Graduate Student. It might contain the common methods gpa(), firstName(), lastName(), degreeField(), fafsa(). All these superclass methods will be inherited and implemented by the subclasses of Student. This is referred to as an “is-a” relationship, where the subclass “is-a” subset of the superclass.</w:t>
             </w:r>
           </w:p>
           <w:p/>
           <w:p>
             <w:r>
-              <w:t xml:space="preserve">Subclasses Undergraduate Student and Graduate Student, both while Students, are distinct in their level of education, requirements for entry, types of degrees, etc. These distinctions will be noted in their unique implementations of their inherited methods, such as </w:t>
-            </w:r>
-            <w:proofErr w:type="spellStart"/>
-            <w:proofErr w:type="gramStart"/>
-            <w:r>
-              <w:t>degreeField</w:t>
-            </w:r>
-            <w:proofErr w:type="spellEnd"/>
-            <w:r>
-              <w:t>(</w:t>
-            </w:r>
-            <w:proofErr w:type="gramEnd"/>
-            <w:r>
-              <w:t>).</w:t>
+              <w:t>Subclasses Undergraduate Student and Graduate Student, both while Students, are distinct in their level of education, requirements for entry, types of degrees, etc. These distinctions will be noted in their unique implementations of their inherited methods, such as degreeField().</w:t>
             </w:r>
           </w:p>
           <w:p/>
@@ -1699,7 +1590,13 @@
       </w:pPr>
       <w:r>
         <w:lastRenderedPageBreak/>
-        <w:t>Program 1:</w:t>
+        <w:t xml:space="preserve">Program </w:t>
+      </w:r>
+      <w:r>
+        <w:t>2</w:t>
+      </w:r>
+      <w:r>
+        <w:t>:</w:t>
       </w:r>
     </w:p>
     <w:p>
@@ -1716,25 +1613,7 @@
           <w:color w:val="070707"/>
           <w:shd w:val="clear" w:color="auto" w:fill="FFFFFF"/>
         </w:rPr>
-        <w:t xml:space="preserve">New classes can be added with little or no modification to the general portions of the program, </w:t>
-      </w:r>
-      <w:proofErr w:type="gramStart"/>
-      <w:r>
-        <w:rPr>
-          <w:rFonts w:ascii="Palatino ET W02" w:hAnsi="Palatino ET W02"/>
-          <w:color w:val="070707"/>
-          <w:shd w:val="clear" w:color="auto" w:fill="FFFFFF"/>
-        </w:rPr>
-        <w:t>as long as</w:t>
-      </w:r>
-      <w:proofErr w:type="gramEnd"/>
-      <w:r>
-        <w:rPr>
-          <w:rFonts w:ascii="Palatino ET W02" w:hAnsi="Palatino ET W02"/>
-          <w:color w:val="070707"/>
-          <w:shd w:val="clear" w:color="auto" w:fill="FFFFFF"/>
-        </w:rPr>
-        <w:t xml:space="preserve"> the new classes are part of the inheritance hierarchy that the program processes generically.</w:t>
+        <w:t>New classes can be added with little or no modification to the general portions of the program, as long as the new classes are part of the inheritance hierarchy that the program processes generically.</w:t>
       </w:r>
     </w:p>
     <w:p>
@@ -1748,17 +1627,14 @@
       </w:pPr>
       <w:r>
         <w:lastRenderedPageBreak/>
-        <w:t xml:space="preserve">Program </w:t>
-      </w:r>
-      <w:r>
-        <w:t>3</w:t>
-      </w:r>
-      <w:r>
-        <w:t>:</w:t>
+        <w:t>Program 3:</w:t>
       </w:r>
     </w:p>
     <w:p>
       <w:r>
+        <w:rPr>
+          <w:noProof/>
+        </w:rPr>
         <w:drawing>
           <wp:inline distT="0" distB="0" distL="0" distR="0" wp14:anchorId="2C56D542" wp14:editId="1A400485">
             <wp:extent cx="5363323" cy="7821116"/>
@@ -1818,15 +1694,7 @@
         <w:pStyle w:val="ListParagraph"/>
       </w:pPr>
       <w:r>
-        <w:t xml:space="preserve">If any source code or documentation used in my program was obtained from another source, such as a </w:t>
-      </w:r>
-      <w:proofErr w:type="gramStart"/>
-      <w:r>
-        <w:t>text book</w:t>
-      </w:r>
-      <w:proofErr w:type="gramEnd"/>
-      <w:r>
-        <w:t xml:space="preserve"> or course notes, that has been clearly noted with a proper citation in the comments of my program. </w:t>
+        <w:t xml:space="preserve">If any source code or documentation used in my program was obtained from another source, such as a text book or course notes, that has been clearly noted with a proper citation in the comments of my program. </w:t>
       </w:r>
     </w:p>
     <w:p>

</xml_diff>